<commit_message>
Added Code Best Practices Information from Meeting
Added python / c++ versions, variable convention, matlab versions and toolboxes
</commit_message>
<xml_diff>
--- a/Code Best Practices.docx
+++ b/Code Best Practices.docx
@@ -16,7 +16,25 @@
         </w:numPr>
       </w:pPr>
       <w:r>
-        <w:t>What languages are we using? (Python 2.x.x or 3.x.x) (C++ versions)</w:t>
+        <w:t>What languages are we using? (</w:t>
+      </w:r>
+      <w:r>
+        <w:t>Python 3.9.1</w:t>
+      </w:r>
+      <w:r>
+        <w:t>) (</w:t>
+      </w:r>
+      <w:r>
+        <w:t xml:space="preserve">Any modern </w:t>
+      </w:r>
+      <w:r>
+        <w:t xml:space="preserve">C++ </w:t>
+      </w:r>
+      <w:r>
+        <w:t>compiler</w:t>
+      </w:r>
+      <w:r>
+        <w:t>)</w:t>
       </w:r>
     </w:p>
     <w:p>
@@ -33,6 +51,186 @@
       <w:r>
         <w:t xml:space="preserve"> and required toolboxes.</w:t>
       </w:r>
+      <w:r>
+        <w:t xml:space="preserve"> (2020b)</w:t>
+      </w:r>
+      <w:r>
+        <w:rPr>
+          <w:noProof/>
+        </w:rPr>
+        <w:t xml:space="preserve"> </w:t>
+      </w:r>
+    </w:p>
+    <w:p>
+      <w:pPr>
+        <w:pStyle w:val="ListParagraph"/>
+        <w:numPr>
+          <w:ilvl w:val="1"/>
+          <w:numId w:val="1"/>
+        </w:numPr>
+      </w:pPr>
+      <w:r>
+        <w:rPr>
+          <w:noProof/>
+        </w:rPr>
+        <w:t>Signal Processing Toolbox</w:t>
+      </w:r>
+    </w:p>
+    <w:p>
+      <w:pPr>
+        <w:pStyle w:val="ListParagraph"/>
+        <w:numPr>
+          <w:ilvl w:val="1"/>
+          <w:numId w:val="1"/>
+        </w:numPr>
+      </w:pPr>
+      <w:r>
+        <w:rPr>
+          <w:noProof/>
+        </w:rPr>
+        <w:t>DSP System Toolbox</w:t>
+      </w:r>
+    </w:p>
+    <w:p>
+      <w:pPr>
+        <w:pStyle w:val="ListParagraph"/>
+        <w:numPr>
+          <w:ilvl w:val="1"/>
+          <w:numId w:val="1"/>
+        </w:numPr>
+      </w:pPr>
+      <w:r>
+        <w:rPr>
+          <w:noProof/>
+        </w:rPr>
+        <w:t>Control System Toolbox</w:t>
+      </w:r>
+    </w:p>
+    <w:p>
+      <w:pPr>
+        <w:pStyle w:val="ListParagraph"/>
+        <w:numPr>
+          <w:ilvl w:val="1"/>
+          <w:numId w:val="1"/>
+        </w:numPr>
+      </w:pPr>
+      <w:r>
+        <w:rPr>
+          <w:noProof/>
+        </w:rPr>
+        <w:t>Symbolic Math Toolbox</w:t>
+      </w:r>
+    </w:p>
+    <w:p>
+      <w:pPr>
+        <w:pStyle w:val="ListParagraph"/>
+        <w:numPr>
+          <w:ilvl w:val="1"/>
+          <w:numId w:val="1"/>
+        </w:numPr>
+      </w:pPr>
+      <w:r>
+        <w:rPr>
+          <w:noProof/>
+        </w:rPr>
+        <w:t>Simulink 3D Animation</w:t>
+      </w:r>
+    </w:p>
+    <w:p>
+      <w:pPr>
+        <w:pStyle w:val="ListParagraph"/>
+        <w:numPr>
+          <w:ilvl w:val="1"/>
+          <w:numId w:val="1"/>
+        </w:numPr>
+      </w:pPr>
+      <w:r>
+        <w:rPr>
+          <w:noProof/>
+        </w:rPr>
+        <w:t>Simulink</w:t>
+      </w:r>
+    </w:p>
+    <w:p>
+      <w:pPr>
+        <w:pStyle w:val="ListParagraph"/>
+        <w:numPr>
+          <w:ilvl w:val="1"/>
+          <w:numId w:val="1"/>
+        </w:numPr>
+      </w:pPr>
+      <w:r>
+        <w:rPr>
+          <w:noProof/>
+        </w:rPr>
+        <w:t>Optimization Toolbox</w:t>
+      </w:r>
+    </w:p>
+    <w:p>
+      <w:pPr>
+        <w:pStyle w:val="ListParagraph"/>
+        <w:numPr>
+          <w:ilvl w:val="1"/>
+          <w:numId w:val="1"/>
+        </w:numPr>
+      </w:pPr>
+      <w:r>
+        <w:rPr>
+          <w:noProof/>
+        </w:rPr>
+        <w:t>Matlab Compiler</w:t>
+      </w:r>
+    </w:p>
+    <w:p>
+      <w:pPr>
+        <w:pStyle w:val="ListParagraph"/>
+        <w:numPr>
+          <w:ilvl w:val="1"/>
+          <w:numId w:val="1"/>
+        </w:numPr>
+      </w:pPr>
+      <w:r>
+        <w:rPr>
+          <w:noProof/>
+        </w:rPr>
+        <w:t>Matlab Coder</w:t>
+      </w:r>
+    </w:p>
+    <w:p>
+      <w:pPr>
+        <w:pStyle w:val="ListParagraph"/>
+        <w:numPr>
+          <w:ilvl w:val="1"/>
+          <w:numId w:val="1"/>
+        </w:numPr>
+      </w:pPr>
+      <w:r>
+        <w:rPr>
+          <w:noProof/>
+        </w:rPr>
+        <w:t>Aerospace Toolbox</w:t>
+      </w:r>
+    </w:p>
+    <w:p>
+      <w:pPr>
+        <w:pStyle w:val="ListParagraph"/>
+        <w:numPr>
+          <w:ilvl w:val="1"/>
+          <w:numId w:val="1"/>
+        </w:numPr>
+      </w:pPr>
+      <w:r>
+        <w:rPr>
+          <w:noProof/>
+        </w:rPr>
+        <w:t>Aerospace Blockset</w:t>
+      </w:r>
+      <w:r>
+        <w:rPr>
+          <w:noProof/>
+        </w:rPr>
+        <w:br/>
+      </w:r>
     </w:p>
     <w:p>
       <w:pPr>
@@ -55,7 +253,7 @@
         </w:numPr>
       </w:pPr>
       <w:r>
-        <w:t>Having people using their most comfortable IDE is preferable</w:t>
+        <w:t>Visual Studio 2019 for both python and C++</w:t>
       </w:r>
     </w:p>
     <w:p>
@@ -122,11 +320,23 @@
           <w:ilvl w:val="2"/>
           <w:numId w:val="1"/>
         </w:numPr>
-      </w:pPr>
-      <w:r>
+        <w:rPr>
+          <w:b/>
+          <w:bCs/>
+        </w:rPr>
+      </w:pPr>
+      <w:r>
+        <w:rPr>
+          <w:b/>
+          <w:bCs/>
+        </w:rPr>
         <w:t xml:space="preserve">Camelcase: </w:t>
       </w:r>
       <w:r>
+        <w:rPr>
+          <w:b/>
+          <w:bCs/>
+        </w:rPr>
         <w:t>variableOne</w:t>
       </w:r>
     </w:p>

</xml_diff>